<commit_message>
updated the result visualization, generated comparison graph
</commit_message>
<xml_diff>
--- a/05_08_22_1839.docx
+++ b/05_08_22_1839.docx
@@ -21895,8 +21895,8 @@
         <w:tblLook w:val="04A0" w:firstRow="1" w:lastRow="0" w:firstColumn="1" w:lastColumn="0" w:noHBand="0" w:noVBand="1"/>
       </w:tblPr>
       <w:tblGrid>
-        <w:gridCol w:w="4424"/>
-        <w:gridCol w:w="4342"/>
+        <w:gridCol w:w="4419"/>
+        <w:gridCol w:w="4347"/>
       </w:tblGrid>
       <w:tr>
         <w:trPr>
@@ -21922,18 +21922,10 @@
               </w:rPr>
               <w:lastRenderedPageBreak/>
               <w:drawing>
-                <wp:anchor distT="0" distB="0" distL="114300" distR="114300" simplePos="0" relativeHeight="251656704" behindDoc="0" locked="0" layoutInCell="1" allowOverlap="1">
-                  <wp:simplePos x="0" y="0"/>
-                  <wp:positionH relativeFrom="column">
-                    <wp:posOffset>-66675</wp:posOffset>
-                  </wp:positionH>
-                  <wp:positionV relativeFrom="paragraph">
-                    <wp:posOffset>-3175</wp:posOffset>
-                  </wp:positionV>
-                  <wp:extent cx="2695575" cy="2189480"/>
+                <wp:inline distT="0" distB="0" distL="0" distR="0" wp14:anchorId="6E84D006" wp14:editId="782D716F">
+                  <wp:extent cx="2762250" cy="2208012"/>
                   <wp:effectExtent l="0" t="0" r="0" b="0"/>
-                  <wp:wrapSquare wrapText="bothSides"/>
-                  <wp:docPr id="12" name="Picture 12" descr="D:\Telegram Desktop\image_2022-08-05_17-19-50.png"/>
+                  <wp:docPr id="9" name="Picture 9" descr="D:\Telegram Desktop\image_2022-08-06_01-47-48.png"/>
                   <wp:cNvGraphicFramePr>
                     <a:graphicFrameLocks xmlns:a="http://schemas.openxmlformats.org/drawingml/2006/main" noChangeAspect="1"/>
                   </wp:cNvGraphicFramePr>
@@ -21941,7 +21933,7 @@
                     <a:graphicData uri="http://schemas.openxmlformats.org/drawingml/2006/picture">
                       <pic:pic xmlns:pic="http://schemas.openxmlformats.org/drawingml/2006/picture">
                         <pic:nvPicPr>
-                          <pic:cNvPr id="0" name="Picture 4" descr="D:\Telegram Desktop\image_2022-08-05_17-19-50.png"/>
+                          <pic:cNvPr id="0" name="Picture 1" descr="D:\Telegram Desktop\image_2022-08-06_01-47-48.png"/>
                           <pic:cNvPicPr>
                             <a:picLocks noChangeAspect="1" noChangeArrowheads="1"/>
                           </pic:cNvPicPr>
@@ -21962,7 +21954,7 @@
                         <pic:spPr bwMode="auto">
                           <a:xfrm>
                             <a:off x="0" y="0"/>
-                            <a:ext cx="2695575" cy="2189480"/>
+                            <a:ext cx="2768744" cy="2213203"/>
                           </a:xfrm>
                           <a:prstGeom prst="rect">
                             <a:avLst/>
@@ -21975,13 +21967,7 @@
                       </pic:pic>
                     </a:graphicData>
                   </a:graphic>
-                  <wp14:sizeRelH relativeFrom="page">
-                    <wp14:pctWidth>0</wp14:pctWidth>
-                  </wp14:sizeRelH>
-                  <wp14:sizeRelV relativeFrom="page">
-                    <wp14:pctHeight>0</wp14:pctHeight>
-                  </wp14:sizeRelV>
-                </wp:anchor>
+                </wp:inline>
               </w:drawing>
             </w:r>
           </w:p>
@@ -22007,9 +21993,9 @@
               </w:rPr>
               <w:drawing>
                 <wp:inline distT="0" distB="0" distL="0" distR="0">
-                  <wp:extent cx="2719137" cy="2152650"/>
+                  <wp:extent cx="2714625" cy="2205633"/>
                   <wp:effectExtent l="0" t="0" r="0" b="0"/>
-                  <wp:docPr id="5" name="Picture 5" descr="D:\Telegram Desktop\image_2022-08-05_18-52-44.png"/>
+                  <wp:docPr id="11" name="Picture 11" descr="D:\Telegram Desktop\image_2022-08-06_01-47-54.png"/>
                   <wp:cNvGraphicFramePr>
                     <a:graphicFrameLocks xmlns:a="http://schemas.openxmlformats.org/drawingml/2006/main" noChangeAspect="1"/>
                   </wp:cNvGraphicFramePr>
@@ -22017,7 +22003,7 @@
                     <a:graphicData uri="http://schemas.openxmlformats.org/drawingml/2006/picture">
                       <pic:pic xmlns:pic="http://schemas.openxmlformats.org/drawingml/2006/picture">
                         <pic:nvPicPr>
-                          <pic:cNvPr id="0" name="Picture 1" descr="D:\Telegram Desktop\image_2022-08-05_18-52-44.png"/>
+                          <pic:cNvPr id="0" name="Picture 2" descr="D:\Telegram Desktop\image_2022-08-06_01-47-54.png"/>
                           <pic:cNvPicPr>
                             <a:picLocks noChangeAspect="1" noChangeArrowheads="1"/>
                           </pic:cNvPicPr>
@@ -22038,7 +22024,7 @@
                         <pic:spPr bwMode="auto">
                           <a:xfrm>
                             <a:off x="0" y="0"/>
-                            <a:ext cx="2731447" cy="2162396"/>
+                            <a:ext cx="2727460" cy="2216061"/>
                           </a:xfrm>
                           <a:prstGeom prst="rect">
                             <a:avLst/>
@@ -22122,18 +22108,10 @@
                 <w:lang w:val="en-IN" w:eastAsia="en-IN"/>
               </w:rPr>
               <w:drawing>
-                <wp:anchor distT="0" distB="0" distL="114300" distR="114300" simplePos="0" relativeHeight="251658752" behindDoc="0" locked="0" layoutInCell="1" allowOverlap="1">
-                  <wp:simplePos x="0" y="0"/>
-                  <wp:positionH relativeFrom="column">
-                    <wp:posOffset>-66675</wp:posOffset>
-                  </wp:positionH>
-                  <wp:positionV relativeFrom="paragraph">
-                    <wp:posOffset>-1270</wp:posOffset>
-                  </wp:positionV>
-                  <wp:extent cx="2773680" cy="2162175"/>
+                <wp:inline distT="0" distB="0" distL="0" distR="0">
+                  <wp:extent cx="2762250" cy="2145521"/>
                   <wp:effectExtent l="0" t="0" r="0" b="0"/>
-                  <wp:wrapSquare wrapText="bothSides"/>
-                  <wp:docPr id="14" name="Picture 14" descr="D:\Telegram Desktop\image_2022-08-05_17-20-02.png"/>
+                  <wp:docPr id="13" name="Picture 13" descr="D:\Telegram Desktop\image_2022-08-06_01-48-00.png"/>
                   <wp:cNvGraphicFramePr>
                     <a:graphicFrameLocks xmlns:a="http://schemas.openxmlformats.org/drawingml/2006/main" noChangeAspect="1"/>
                   </wp:cNvGraphicFramePr>
@@ -22141,7 +22119,7 @@
                     <a:graphicData uri="http://schemas.openxmlformats.org/drawingml/2006/picture">
                       <pic:pic xmlns:pic="http://schemas.openxmlformats.org/drawingml/2006/picture">
                         <pic:nvPicPr>
-                          <pic:cNvPr id="0" name="Picture 6" descr="D:\Telegram Desktop\image_2022-08-05_17-20-02.png"/>
+                          <pic:cNvPr id="0" name="Picture 3" descr="D:\Telegram Desktop\image_2022-08-06_01-48-00.png"/>
                           <pic:cNvPicPr>
                             <a:picLocks noChangeAspect="1" noChangeArrowheads="1"/>
                           </pic:cNvPicPr>
@@ -22162,7 +22140,7 @@
                         <pic:spPr bwMode="auto">
                           <a:xfrm>
                             <a:off x="0" y="0"/>
-                            <a:ext cx="2773680" cy="2162175"/>
+                            <a:ext cx="2773214" cy="2154037"/>
                           </a:xfrm>
                           <a:prstGeom prst="rect">
                             <a:avLst/>
@@ -22175,13 +22153,7 @@
                       </pic:pic>
                     </a:graphicData>
                   </a:graphic>
-                  <wp14:sizeRelH relativeFrom="page">
-                    <wp14:pctWidth>0</wp14:pctWidth>
-                  </wp14:sizeRelH>
-                  <wp14:sizeRelV relativeFrom="page">
-                    <wp14:pctHeight>0</wp14:pctHeight>
-                  </wp14:sizeRelV>
-                </wp:anchor>
+                </wp:inline>
               </w:drawing>
             </w:r>
           </w:p>
@@ -22206,18 +22178,10 @@
                 <w:lang w:val="en-IN" w:eastAsia="en-IN"/>
               </w:rPr>
               <w:drawing>
-                <wp:anchor distT="0" distB="0" distL="114300" distR="114300" simplePos="0" relativeHeight="251660800" behindDoc="0" locked="0" layoutInCell="1" allowOverlap="1">
-                  <wp:simplePos x="0" y="0"/>
-                  <wp:positionH relativeFrom="column">
-                    <wp:posOffset>-69850</wp:posOffset>
-                  </wp:positionH>
-                  <wp:positionV relativeFrom="paragraph">
-                    <wp:posOffset>-1270</wp:posOffset>
-                  </wp:positionV>
-                  <wp:extent cx="2681605" cy="2152650"/>
+                <wp:inline distT="0" distB="0" distL="0" distR="0">
+                  <wp:extent cx="2704907" cy="2162175"/>
                   <wp:effectExtent l="0" t="0" r="0" b="0"/>
-                  <wp:wrapSquare wrapText="bothSides"/>
-                  <wp:docPr id="19" name="Picture 19" descr="D:\Telegram Desktop\image_2022-08-05_17-20-07.png"/>
+                  <wp:docPr id="15" name="Picture 15" descr="D:\Telegram Desktop\image_2022-08-06_01-48-06.png"/>
                   <wp:cNvGraphicFramePr>
                     <a:graphicFrameLocks xmlns:a="http://schemas.openxmlformats.org/drawingml/2006/main" noChangeAspect="1"/>
                   </wp:cNvGraphicFramePr>
@@ -22225,7 +22189,7 @@
                     <a:graphicData uri="http://schemas.openxmlformats.org/drawingml/2006/picture">
                       <pic:pic xmlns:pic="http://schemas.openxmlformats.org/drawingml/2006/picture">
                         <pic:nvPicPr>
-                          <pic:cNvPr id="0" name="Picture 7" descr="D:\Telegram Desktop\image_2022-08-05_17-20-07.png"/>
+                          <pic:cNvPr id="0" name="Picture 4" descr="D:\Telegram Desktop\image_2022-08-06_01-48-06.png"/>
                           <pic:cNvPicPr>
                             <a:picLocks noChangeAspect="1" noChangeArrowheads="1"/>
                           </pic:cNvPicPr>
@@ -22246,7 +22210,7 @@
                         <pic:spPr bwMode="auto">
                           <a:xfrm>
                             <a:off x="0" y="0"/>
-                            <a:ext cx="2681605" cy="2152650"/>
+                            <a:ext cx="2710187" cy="2166395"/>
                           </a:xfrm>
                           <a:prstGeom prst="rect">
                             <a:avLst/>
@@ -22259,17 +22223,13 @@
                       </pic:pic>
                     </a:graphicData>
                   </a:graphic>
-                  <wp14:sizeRelH relativeFrom="page">
-                    <wp14:pctWidth>0</wp14:pctWidth>
-                  </wp14:sizeRelH>
-                  <wp14:sizeRelV relativeFrom="page">
-                    <wp14:pctHeight>0</wp14:pctHeight>
-                  </wp14:sizeRelV>
-                </wp:anchor>
+                </wp:inline>
               </w:drawing>
             </w:r>
           </w:p>
         </w:tc>
+        <w:bookmarkStart w:id="0" w:name="_GoBack"/>
+        <w:bookmarkEnd w:id="0"/>
       </w:tr>
       <w:tr>
         <w:tc>
@@ -22377,8 +22337,6 @@
         </w:rPr>
         <w:t>SSI (d) PSNR</w:t>
       </w:r>
-      <w:bookmarkStart w:id="0" w:name="_GoBack"/>
-      <w:bookmarkEnd w:id="0"/>
     </w:p>
     <w:p>
       <w:pPr>
@@ -22521,8 +22479,11 @@
         <w:jc w:val="both"/>
       </w:pPr>
       <w:r>
+        <w:t xml:space="preserve">Our method can be tested on various medical equipment-generated image datasets to identify the generic performance of the proposed method in the future. The performance of our method could be </w:t>
+      </w:r>
+      <w:r>
         <w:lastRenderedPageBreak/>
-        <w:t>Our method can be tested on various medical equipment-generated image datasets to identify the generic performance of the proposed method in the future. The performance of our method could be increased by making necessary modifications to the algorithm.</w:t>
+        <w:t>increased by making necessary modifications to the algorithm.</w:t>
       </w:r>
     </w:p>
     <w:p>
@@ -23201,7 +23162,6 @@
           <w:szCs w:val="20"/>
           <w:lang w:val="en-US" w:eastAsia="en-US"/>
         </w:rPr>
-        <w:lastRenderedPageBreak/>
         <w:t>Nirajan Bist, Suraj Joshi, Abhishek</w:t>
       </w:r>
       <w:r>
@@ -23243,6 +23203,7 @@
           <w:szCs w:val="20"/>
           <w:lang w:val="en-US" w:eastAsia="en-US"/>
         </w:rPr>
+        <w:lastRenderedPageBreak/>
         <w:t>Shuai Liu, Weiling</w:t>
       </w:r>
       <w:r>
@@ -23644,7 +23605,7 @@
                     <w:noProof/>
                     <w:sz w:val="18"/>
                   </w:rPr>
-                  <w:t>16</w:t>
+                  <w:t>13</w:t>
                 </w:r>
                 <w:r>
                   <w:fldChar w:fldCharType="end"/>
@@ -25897,7 +25858,7 @@
 </file>
 
 <file path=customXml/itemProps2.xml><?xml version="1.0" encoding="utf-8"?>
-<ds:datastoreItem xmlns:ds="http://schemas.openxmlformats.org/officeDocument/2006/customXml" ds:itemID="{DBCD2854-90DF-46BB-BB96-9FDF7A6FD238}">
+<ds:datastoreItem xmlns:ds="http://schemas.openxmlformats.org/officeDocument/2006/customXml" ds:itemID="{C447E3C7-E60D-45B6-8DFD-AB788147E5F6}">
   <ds:schemaRefs>
     <ds:schemaRef ds:uri="http://schemas.openxmlformats.org/officeDocument/2006/bibliography"/>
   </ds:schemaRefs>

</xml_diff>